<commit_message>
Actualizada UD02 con inglés
</commit_message>
<xml_diff>
--- a/Unidades didacticas/UD01 - Introduccion Aplicaciones Ofimaticas/AOF - Unit01 - Assessable activities 01 [English].docx
+++ b/Unidades didacticas/UD01 - Introduccion Aplicaciones Ofimaticas/AOF - Unit01 - Assessable activities 01 [English].docx
@@ -407,7 +407,7 @@
           <w:szCs w:val="28"/>
           <w:rtl w:val="0"/>
         </w:rPr>
-        <w:t xml:space="preserve">Licence</w:t>
+        <w:t xml:space="preserve">License</w:t>
       </w:r>
       <w:r>
         <w:rPr>
@@ -455,7 +455,7 @@
           <w:szCs w:val="20"/>
           <w:rtl w:val="0"/>
         </w:rPr>
-        <w:t xml:space="preserve">(BY-NC-SA): Commercial use of the original work or possible derivative works is not allowed, the distribution of which must be done with a licence equal to that which regulates the original work.</w:t>
+        <w:t xml:space="preserve">(BY-NC-SA): Commercial use of the original work or possible derivative works is not allowed, the distribution of which must be done with a license equal to that which regulates the original work.</w:t>
       </w:r>
       <w:r>
         <w:rPr>
@@ -475,12 +475,12 @@
             <wp:extent cx="922564" cy="322898"/>
             <wp:effectExtent b="0" l="0" r="0" t="0"/>
             <wp:wrapSquare wrapText="bothSides" distB="57150" distT="57150" distL="57150" distR="57150"/>
-            <wp:docPr id="2" name="image2.png"/>
+            <wp:docPr id="2" name="image4.png"/>
             <a:graphic>
               <a:graphicData uri="http://schemas.openxmlformats.org/drawingml/2006/picture">
                 <pic:pic>
                   <pic:nvPicPr>
-                    <pic:cNvPr id="0" name="image2.png"/>
+                    <pic:cNvPr id="0" name="image4.png"/>
                     <pic:cNvPicPr preferRelativeResize="0"/>
                   </pic:nvPicPr>
                   <pic:blipFill>
@@ -762,7 +762,7 @@
           <w:b w:val="1"/>
           <w:rtl w:val="0"/>
         </w:rPr>
-        <w:t xml:space="preserve">To deliver</w:t>
+        <w:t xml:space="preserve">To submit</w:t>
       </w:r>
       <w:r>
         <w:rPr>
@@ -1969,7 +1969,7 @@
         <w:rPr>
           <w:rtl w:val="0"/>
         </w:rPr>
-        <w:t xml:space="preserve">Delivery deadline</w:t>
+        <w:t xml:space="preserve">Deadline</w:t>
       </w:r>
     </w:p>
     <w:p>
@@ -1984,7 +1984,7 @@
           <w:b w:val="1"/>
           <w:rtl w:val="0"/>
         </w:rPr>
-        <w:t xml:space="preserve">Delivery deadline: </w:t>
+        <w:t xml:space="preserve">Deadline: </w:t>
       </w:r>
       <w:r>
         <w:rPr>
@@ -2286,7 +2286,7 @@
           <w:b w:val="1"/>
           <w:rtl w:val="0"/>
         </w:rPr>
-        <w:t xml:space="preserve">To deliver</w:t>
+        <w:t xml:space="preserve">To submit</w:t>
       </w:r>
       <w:r>
         <w:rPr>
@@ -2364,7 +2364,7 @@
           <w:b w:val="1"/>
           <w:rtl w:val="0"/>
         </w:rPr>
-        <w:t xml:space="preserve">To deliver</w:t>
+        <w:t xml:space="preserve">To submit</w:t>
       </w:r>
       <w:r>
         <w:rPr>
@@ -2441,7 +2441,7 @@
           <w:b w:val="1"/>
           <w:rtl w:val="0"/>
         </w:rPr>
-        <w:t xml:space="preserve">To deliver</w:t>
+        <w:t xml:space="preserve">To submit</w:t>
       </w:r>
       <w:r>
         <w:rPr>
@@ -2532,14 +2532,14 @@
           <w:b w:val="1"/>
           <w:rtl w:val="0"/>
         </w:rPr>
-        <w:t xml:space="preserve">To delive</w:t>
+        <w:t xml:space="preserve">To submit</w:t>
       </w:r>
       <w:r>
         <w:rPr>
           <w:b w:val="1"/>
           <w:rtl w:val="0"/>
         </w:rPr>
-        <w:t xml:space="preserve">r: </w:t>
+        <w:t xml:space="preserve">: </w:t>
       </w:r>
       <w:r>
         <w:rPr>
@@ -2636,14 +2636,14 @@
           <w:b w:val="1"/>
           <w:rtl w:val="0"/>
         </w:rPr>
-        <w:t xml:space="preserve">To delive</w:t>
+        <w:t xml:space="preserve">To submit</w:t>
       </w:r>
       <w:r>
         <w:rPr>
           <w:b w:val="1"/>
           <w:rtl w:val="0"/>
         </w:rPr>
-        <w:t xml:space="preserve">r: </w:t>
+        <w:t xml:space="preserve">: </w:t>
       </w:r>
       <w:r>
         <w:rPr>
@@ -2713,14 +2713,14 @@
           <w:b w:val="1"/>
           <w:rtl w:val="0"/>
         </w:rPr>
-        <w:t xml:space="preserve">To delive</w:t>
+        <w:t xml:space="preserve">To submit</w:t>
       </w:r>
       <w:r>
         <w:rPr>
           <w:b w:val="1"/>
           <w:rtl w:val="0"/>
         </w:rPr>
-        <w:t xml:space="preserve">r: </w:t>
+        <w:t xml:space="preserve">: </w:t>
       </w:r>
       <w:r>
         <w:rPr>
@@ -2796,7 +2796,7 @@
           <w:b w:val="1"/>
           <w:rtl w:val="0"/>
         </w:rPr>
-        <w:t xml:space="preserve">To deliver</w:t>
+        <w:t xml:space="preserve">To submit</w:t>
       </w:r>
       <w:r>
         <w:rPr>
@@ -2876,14 +2876,14 @@
           <w:b w:val="1"/>
           <w:rtl w:val="0"/>
         </w:rPr>
-        <w:t xml:space="preserve">To delive</w:t>
+        <w:t xml:space="preserve">To submit</w:t>
       </w:r>
       <w:r>
         <w:rPr>
           <w:b w:val="1"/>
           <w:rtl w:val="0"/>
         </w:rPr>
-        <w:t xml:space="preserve">r: </w:t>
+        <w:t xml:space="preserve">: </w:t>
       </w:r>
       <w:r>
         <w:rPr>
@@ -3236,14 +3236,14 @@
           <w:b w:val="1"/>
           <w:rtl w:val="0"/>
         </w:rPr>
-        <w:t xml:space="preserve">To delive</w:t>
+        <w:t xml:space="preserve">To submit</w:t>
       </w:r>
       <w:r>
         <w:rPr>
           <w:b w:val="1"/>
           <w:rtl w:val="0"/>
         </w:rPr>
-        <w:t xml:space="preserve">r: </w:t>
+        <w:t xml:space="preserve">: </w:t>
       </w:r>
       <w:r>
         <w:rPr>

</xml_diff>